<commit_message>
Working BMI calculator, front and back end
</commit_message>
<xml_diff>
--- a/Teórico.docx
+++ b/Teórico.docx
@@ -35,6 +35,1650 @@
           <w:bCs/>
           <w:sz w:val="24"/>
           <w:szCs w:val="24"/>
+        </w:rPr>
+      </w:pPr>
+    </w:p>
+    <w:p>
+      <w:pPr>
+        <w:jc w:val="both"/>
+        <w:rPr>
+          <w:rFonts w:ascii="Arial" w:hAnsi="Arial" w:cs="Arial"/>
+          <w:b/>
+          <w:bCs/>
+          <w:sz w:val="32"/>
+          <w:szCs w:val="32"/>
+          <w:u w:val="single"/>
+        </w:rPr>
+      </w:pPr>
+      <w:r>
+        <w:rPr>
+          <w:rFonts w:ascii="Arial" w:hAnsi="Arial" w:cs="Arial"/>
+          <w:b/>
+          <w:bCs/>
+          <w:sz w:val="32"/>
+          <w:szCs w:val="32"/>
+          <w:u w:val="single"/>
+        </w:rPr>
+        <w:t>Miscelânia</w:t>
+      </w:r>
+    </w:p>
+    <w:p>
+      <w:pPr>
+        <w:jc w:val="both"/>
+        <w:rPr>
+          <w:rFonts w:ascii="Arial" w:hAnsi="Arial" w:cs="Arial"/>
+          <w:sz w:val="24"/>
+          <w:szCs w:val="24"/>
+        </w:rPr>
+      </w:pPr>
+      <w:r>
+        <w:rPr>
+          <w:rFonts w:ascii="Arial" w:hAnsi="Arial" w:cs="Arial"/>
+          <w:b/>
+          <w:bCs/>
+          <w:sz w:val="24"/>
+          <w:szCs w:val="24"/>
+        </w:rPr>
+        <w:t>When:</w:t>
+      </w:r>
+      <w:r>
+        <w:rPr>
+          <w:rFonts w:ascii="Arial" w:hAnsi="Arial" w:cs="Arial"/>
+          <w:sz w:val="24"/>
+          <w:szCs w:val="24"/>
+        </w:rPr>
+        <w:t xml:space="preserve"> É uma espécie de Switch Case, sem a necessidade do break:</w:t>
+      </w:r>
+    </w:p>
+    <w:p>
+      <w:pPr>
+        <w:shd w:val="clear" w:color="auto" w:fill="1E1F22"/>
+        <w:spacing w:after="0" w:line="240" w:lineRule="auto"/>
+        <w:rPr>
+          <w:rFonts w:ascii="Courier New" w:eastAsia="Times New Roman" w:hAnsi="Courier New" w:cs="Courier New"/>
+          <w:color w:val="BCBEC4"/>
+          <w:sz w:val="24"/>
+          <w:szCs w:val="24"/>
+        </w:rPr>
+      </w:pPr>
+      <w:proofErr w:type="spellStart"/>
+      <w:r>
+        <w:rPr>
+          <w:rFonts w:ascii="Courier New" w:eastAsia="Times New Roman" w:hAnsi="Courier New" w:cs="Courier New"/>
+          <w:color w:val="CF8E6D"/>
+          <w:sz w:val="24"/>
+          <w:szCs w:val="24"/>
+        </w:rPr>
+        <w:t>when</w:t>
+      </w:r>
+      <w:proofErr w:type="spellEnd"/>
+      <w:r>
+        <w:rPr>
+          <w:rFonts w:ascii="Courier New" w:eastAsia="Times New Roman" w:hAnsi="Courier New" w:cs="Courier New"/>
+          <w:color w:val="BCBEC4"/>
+          <w:sz w:val="24"/>
+          <w:szCs w:val="24"/>
+        </w:rPr>
+        <w:t>{</w:t>
+      </w:r>
+      <w:r>
+        <w:rPr>
+          <w:rFonts w:ascii="Courier New" w:eastAsia="Times New Roman" w:hAnsi="Courier New" w:cs="Courier New"/>
+          <w:color w:val="BCBEC4"/>
+          <w:sz w:val="24"/>
+          <w:szCs w:val="24"/>
+        </w:rPr>
+        <w:br/>
+        <w:t xml:space="preserve">    </w:t>
+      </w:r>
+      <w:proofErr w:type="spellStart"/>
+      <w:r>
+        <w:rPr>
+          <w:rFonts w:ascii="Courier New" w:eastAsia="Times New Roman" w:hAnsi="Courier New" w:cs="Courier New"/>
+          <w:color w:val="BCBEC4"/>
+          <w:sz w:val="24"/>
+          <w:szCs w:val="24"/>
+        </w:rPr>
+        <w:t>bmi</w:t>
+      </w:r>
+      <w:proofErr w:type="spellEnd"/>
+      <w:r>
+        <w:rPr>
+          <w:rFonts w:ascii="Courier New" w:eastAsia="Times New Roman" w:hAnsi="Courier New" w:cs="Courier New"/>
+          <w:color w:val="BCBEC4"/>
+          <w:sz w:val="24"/>
+          <w:szCs w:val="24"/>
+        </w:rPr>
+        <w:t>&lt;</w:t>
+      </w:r>
+      <w:r>
+        <w:rPr>
+          <w:rFonts w:ascii="Courier New" w:eastAsia="Times New Roman" w:hAnsi="Courier New" w:cs="Courier New"/>
+          <w:color w:val="2AACB8"/>
+          <w:sz w:val="24"/>
+          <w:szCs w:val="24"/>
+        </w:rPr>
+        <w:t xml:space="preserve">18.5 </w:t>
+      </w:r>
+      <w:r>
+        <w:rPr>
+          <w:rFonts w:ascii="Courier New" w:eastAsia="Times New Roman" w:hAnsi="Courier New" w:cs="Courier New"/>
+          <w:color w:val="BCBEC4"/>
+          <w:sz w:val="24"/>
+          <w:szCs w:val="24"/>
+        </w:rPr>
+        <w:t>-&gt;{</w:t>
+      </w:r>
+      <w:r>
+        <w:rPr>
+          <w:rFonts w:ascii="Courier New" w:eastAsia="Times New Roman" w:hAnsi="Courier New" w:cs="Courier New"/>
+          <w:color w:val="BCBEC4"/>
+          <w:sz w:val="24"/>
+          <w:szCs w:val="24"/>
+        </w:rPr>
+        <w:br/>
+        <w:t xml:space="preserve">        </w:t>
+      </w:r>
+      <w:proofErr w:type="spellStart"/>
+      <w:r>
+        <w:rPr>
+          <w:rFonts w:ascii="Courier New" w:eastAsia="Times New Roman" w:hAnsi="Courier New" w:cs="Courier New"/>
+          <w:color w:val="BCBEC4"/>
+          <w:sz w:val="24"/>
+          <w:szCs w:val="24"/>
+        </w:rPr>
+        <w:t>resultText</w:t>
+      </w:r>
+      <w:proofErr w:type="spellEnd"/>
+      <w:r>
+        <w:rPr>
+          <w:rFonts w:ascii="Courier New" w:eastAsia="Times New Roman" w:hAnsi="Courier New" w:cs="Courier New"/>
+          <w:color w:val="BCBEC4"/>
+          <w:sz w:val="24"/>
+          <w:szCs w:val="24"/>
+        </w:rPr>
+        <w:t>=</w:t>
+      </w:r>
+      <w:r>
+        <w:rPr>
+          <w:rFonts w:ascii="Courier New" w:eastAsia="Times New Roman" w:hAnsi="Courier New" w:cs="Courier New"/>
+          <w:color w:val="6AAB73"/>
+          <w:sz w:val="24"/>
+          <w:szCs w:val="24"/>
+        </w:rPr>
+        <w:t>"</w:t>
+      </w:r>
+      <w:proofErr w:type="spellStart"/>
+      <w:r>
+        <w:rPr>
+          <w:rFonts w:ascii="Courier New" w:eastAsia="Times New Roman" w:hAnsi="Courier New" w:cs="Courier New"/>
+          <w:color w:val="6AAB73"/>
+          <w:sz w:val="24"/>
+          <w:szCs w:val="24"/>
+        </w:rPr>
+        <w:t>Underweight</w:t>
+      </w:r>
+      <w:proofErr w:type="spellEnd"/>
+      <w:r>
+        <w:rPr>
+          <w:rFonts w:ascii="Courier New" w:eastAsia="Times New Roman" w:hAnsi="Courier New" w:cs="Courier New"/>
+          <w:color w:val="6AAB73"/>
+          <w:sz w:val="24"/>
+          <w:szCs w:val="24"/>
+        </w:rPr>
+        <w:t>"</w:t>
+      </w:r>
+      <w:r>
+        <w:rPr>
+          <w:rFonts w:ascii="Courier New" w:eastAsia="Times New Roman" w:hAnsi="Courier New" w:cs="Courier New"/>
+          <w:color w:val="6AAB73"/>
+          <w:sz w:val="24"/>
+          <w:szCs w:val="24"/>
+        </w:rPr>
+        <w:br/>
+        <w:t xml:space="preserve">        </w:t>
+      </w:r>
+      <w:r>
+        <w:rPr>
+          <w:rFonts w:ascii="Courier New" w:eastAsia="Times New Roman" w:hAnsi="Courier New" w:cs="Courier New"/>
+          <w:color w:val="BCBEC4"/>
+          <w:sz w:val="24"/>
+          <w:szCs w:val="24"/>
+        </w:rPr>
+        <w:t>color=</w:t>
+      </w:r>
+      <w:proofErr w:type="spellStart"/>
+      <w:r>
+        <w:rPr>
+          <w:rFonts w:ascii="Courier New" w:eastAsia="Times New Roman" w:hAnsi="Courier New" w:cs="Courier New"/>
+          <w:color w:val="BCBEC4"/>
+          <w:sz w:val="24"/>
+          <w:szCs w:val="24"/>
+        </w:rPr>
+        <w:t>R.color.</w:t>
+      </w:r>
+      <w:r>
+        <w:rPr>
+          <w:rFonts w:ascii="Courier New" w:eastAsia="Times New Roman" w:hAnsi="Courier New" w:cs="Courier New"/>
+          <w:i/>
+          <w:iCs/>
+          <w:color w:val="C77DBB"/>
+          <w:sz w:val="24"/>
+          <w:szCs w:val="24"/>
+        </w:rPr>
+        <w:t>underweight</w:t>
+      </w:r>
+      <w:proofErr w:type="spellEnd"/>
+      <w:r>
+        <w:rPr>
+          <w:rFonts w:ascii="Courier New" w:eastAsia="Times New Roman" w:hAnsi="Courier New" w:cs="Courier New"/>
+          <w:i/>
+          <w:iCs/>
+          <w:color w:val="C77DBB"/>
+          <w:sz w:val="24"/>
+          <w:szCs w:val="24"/>
+        </w:rPr>
+        <w:br/>
+        <w:t xml:space="preserve">    </w:t>
+      </w:r>
+      <w:r>
+        <w:rPr>
+          <w:rFonts w:ascii="Courier New" w:eastAsia="Times New Roman" w:hAnsi="Courier New" w:cs="Courier New"/>
+          <w:color w:val="BCBEC4"/>
+          <w:sz w:val="24"/>
+          <w:szCs w:val="24"/>
+        </w:rPr>
+        <w:t>}</w:t>
+      </w:r>
+      <w:r>
+        <w:rPr>
+          <w:rFonts w:ascii="Courier New" w:eastAsia="Times New Roman" w:hAnsi="Courier New" w:cs="Courier New"/>
+          <w:color w:val="BCBEC4"/>
+          <w:sz w:val="24"/>
+          <w:szCs w:val="24"/>
+        </w:rPr>
+        <w:br/>
+        <w:t xml:space="preserve">    </w:t>
+      </w:r>
+      <w:proofErr w:type="spellStart"/>
+      <w:r>
+        <w:rPr>
+          <w:rFonts w:ascii="Courier New" w:eastAsia="Times New Roman" w:hAnsi="Courier New" w:cs="Courier New"/>
+          <w:color w:val="BCBEC4"/>
+          <w:sz w:val="24"/>
+          <w:szCs w:val="24"/>
+        </w:rPr>
+        <w:t>bmi</w:t>
+      </w:r>
+      <w:proofErr w:type="spellEnd"/>
+      <w:r>
+        <w:rPr>
+          <w:rFonts w:ascii="Courier New" w:eastAsia="Times New Roman" w:hAnsi="Courier New" w:cs="Courier New"/>
+          <w:color w:val="BCBEC4"/>
+          <w:sz w:val="24"/>
+          <w:szCs w:val="24"/>
+        </w:rPr>
+        <w:t xml:space="preserve"> </w:t>
+      </w:r>
+      <w:r>
+        <w:rPr>
+          <w:rFonts w:ascii="Courier New" w:eastAsia="Times New Roman" w:hAnsi="Courier New" w:cs="Courier New"/>
+          <w:color w:val="CF8E6D"/>
+          <w:sz w:val="24"/>
+          <w:szCs w:val="24"/>
+        </w:rPr>
+        <w:t xml:space="preserve">in </w:t>
+      </w:r>
+      <w:r>
+        <w:rPr>
+          <w:rFonts w:ascii="Courier New" w:eastAsia="Times New Roman" w:hAnsi="Courier New" w:cs="Courier New"/>
+          <w:color w:val="2AACB8"/>
+          <w:sz w:val="24"/>
+          <w:szCs w:val="24"/>
+        </w:rPr>
+        <w:t>18.5</w:t>
+      </w:r>
+      <w:r>
+        <w:rPr>
+          <w:rFonts w:ascii="Courier New" w:eastAsia="Times New Roman" w:hAnsi="Courier New" w:cs="Courier New"/>
+          <w:color w:val="BCBEC4"/>
+          <w:sz w:val="24"/>
+          <w:szCs w:val="24"/>
+        </w:rPr>
+        <w:t>..</w:t>
+      </w:r>
+      <w:r>
+        <w:rPr>
+          <w:rFonts w:ascii="Courier New" w:eastAsia="Times New Roman" w:hAnsi="Courier New" w:cs="Courier New"/>
+          <w:color w:val="2AACB8"/>
+          <w:sz w:val="24"/>
+          <w:szCs w:val="24"/>
+        </w:rPr>
+        <w:t>24.99</w:t>
+      </w:r>
+      <w:r>
+        <w:rPr>
+          <w:rFonts w:ascii="Courier New" w:eastAsia="Times New Roman" w:hAnsi="Courier New" w:cs="Courier New"/>
+          <w:color w:val="BCBEC4"/>
+          <w:sz w:val="24"/>
+          <w:szCs w:val="24"/>
+        </w:rPr>
+        <w:t>-&gt;{</w:t>
+      </w:r>
+      <w:r>
+        <w:rPr>
+          <w:rFonts w:ascii="Courier New" w:eastAsia="Times New Roman" w:hAnsi="Courier New" w:cs="Courier New"/>
+          <w:color w:val="BCBEC4"/>
+          <w:sz w:val="24"/>
+          <w:szCs w:val="24"/>
+        </w:rPr>
+        <w:br/>
+        <w:t xml:space="preserve">        </w:t>
+      </w:r>
+      <w:proofErr w:type="spellStart"/>
+      <w:r>
+        <w:rPr>
+          <w:rFonts w:ascii="Courier New" w:eastAsia="Times New Roman" w:hAnsi="Courier New" w:cs="Courier New"/>
+          <w:color w:val="BCBEC4"/>
+          <w:sz w:val="24"/>
+          <w:szCs w:val="24"/>
+        </w:rPr>
+        <w:t>resultText</w:t>
+      </w:r>
+      <w:proofErr w:type="spellEnd"/>
+      <w:r>
+        <w:rPr>
+          <w:rFonts w:ascii="Courier New" w:eastAsia="Times New Roman" w:hAnsi="Courier New" w:cs="Courier New"/>
+          <w:color w:val="BCBEC4"/>
+          <w:sz w:val="24"/>
+          <w:szCs w:val="24"/>
+        </w:rPr>
+        <w:t>=</w:t>
+      </w:r>
+      <w:r>
+        <w:rPr>
+          <w:rFonts w:ascii="Courier New" w:eastAsia="Times New Roman" w:hAnsi="Courier New" w:cs="Courier New"/>
+          <w:color w:val="6AAB73"/>
+          <w:sz w:val="24"/>
+          <w:szCs w:val="24"/>
+        </w:rPr>
+        <w:t>"</w:t>
+      </w:r>
+      <w:proofErr w:type="spellStart"/>
+      <w:r>
+        <w:rPr>
+          <w:rFonts w:ascii="Courier New" w:eastAsia="Times New Roman" w:hAnsi="Courier New" w:cs="Courier New"/>
+          <w:color w:val="6AAB73"/>
+          <w:sz w:val="24"/>
+          <w:szCs w:val="24"/>
+        </w:rPr>
+        <w:t>Healthy</w:t>
+      </w:r>
+      <w:proofErr w:type="spellEnd"/>
+      <w:r>
+        <w:rPr>
+          <w:rFonts w:ascii="Courier New" w:eastAsia="Times New Roman" w:hAnsi="Courier New" w:cs="Courier New"/>
+          <w:color w:val="6AAB73"/>
+          <w:sz w:val="24"/>
+          <w:szCs w:val="24"/>
+        </w:rPr>
+        <w:t>"</w:t>
+      </w:r>
+      <w:r>
+        <w:rPr>
+          <w:rFonts w:ascii="Courier New" w:eastAsia="Times New Roman" w:hAnsi="Courier New" w:cs="Courier New"/>
+          <w:color w:val="6AAB73"/>
+          <w:sz w:val="24"/>
+          <w:szCs w:val="24"/>
+        </w:rPr>
+        <w:br/>
+        <w:t xml:space="preserve">        </w:t>
+      </w:r>
+      <w:r>
+        <w:rPr>
+          <w:rFonts w:ascii="Courier New" w:eastAsia="Times New Roman" w:hAnsi="Courier New" w:cs="Courier New"/>
+          <w:color w:val="BCBEC4"/>
+          <w:sz w:val="24"/>
+          <w:szCs w:val="24"/>
+        </w:rPr>
+        <w:t>color=</w:t>
+      </w:r>
+      <w:proofErr w:type="spellStart"/>
+      <w:r>
+        <w:rPr>
+          <w:rFonts w:ascii="Courier New" w:eastAsia="Times New Roman" w:hAnsi="Courier New" w:cs="Courier New"/>
+          <w:color w:val="BCBEC4"/>
+          <w:sz w:val="24"/>
+          <w:szCs w:val="24"/>
+        </w:rPr>
+        <w:t>R.color.</w:t>
+      </w:r>
+      <w:r>
+        <w:rPr>
+          <w:rFonts w:ascii="Courier New" w:eastAsia="Times New Roman" w:hAnsi="Courier New" w:cs="Courier New"/>
+          <w:i/>
+          <w:iCs/>
+          <w:color w:val="C77DBB"/>
+          <w:sz w:val="24"/>
+          <w:szCs w:val="24"/>
+        </w:rPr>
+        <w:t>normalWeight</w:t>
+      </w:r>
+      <w:proofErr w:type="spellEnd"/>
+      <w:r>
+        <w:rPr>
+          <w:rFonts w:ascii="Courier New" w:eastAsia="Times New Roman" w:hAnsi="Courier New" w:cs="Courier New"/>
+          <w:i/>
+          <w:iCs/>
+          <w:color w:val="C77DBB"/>
+          <w:sz w:val="24"/>
+          <w:szCs w:val="24"/>
+        </w:rPr>
+        <w:br/>
+        <w:t xml:space="preserve">    </w:t>
+      </w:r>
+      <w:r>
+        <w:rPr>
+          <w:rFonts w:ascii="Courier New" w:eastAsia="Times New Roman" w:hAnsi="Courier New" w:cs="Courier New"/>
+          <w:color w:val="BCBEC4"/>
+          <w:sz w:val="24"/>
+          <w:szCs w:val="24"/>
+        </w:rPr>
+        <w:t>}</w:t>
+      </w:r>
+      <w:r>
+        <w:rPr>
+          <w:rFonts w:ascii="Courier New" w:eastAsia="Times New Roman" w:hAnsi="Courier New" w:cs="Courier New"/>
+          <w:color w:val="BCBEC4"/>
+          <w:sz w:val="24"/>
+          <w:szCs w:val="24"/>
+        </w:rPr>
+        <w:br/>
+        <w:t xml:space="preserve">    </w:t>
+      </w:r>
+      <w:proofErr w:type="spellStart"/>
+      <w:r>
+        <w:rPr>
+          <w:rFonts w:ascii="Courier New" w:eastAsia="Times New Roman" w:hAnsi="Courier New" w:cs="Courier New"/>
+          <w:color w:val="BCBEC4"/>
+          <w:sz w:val="24"/>
+          <w:szCs w:val="24"/>
+        </w:rPr>
+        <w:t>bmi</w:t>
+      </w:r>
+      <w:proofErr w:type="spellEnd"/>
+      <w:r>
+        <w:rPr>
+          <w:rFonts w:ascii="Courier New" w:eastAsia="Times New Roman" w:hAnsi="Courier New" w:cs="Courier New"/>
+          <w:color w:val="BCBEC4"/>
+          <w:sz w:val="24"/>
+          <w:szCs w:val="24"/>
+        </w:rPr>
+        <w:t xml:space="preserve"> </w:t>
+      </w:r>
+      <w:r>
+        <w:rPr>
+          <w:rFonts w:ascii="Courier New" w:eastAsia="Times New Roman" w:hAnsi="Courier New" w:cs="Courier New"/>
+          <w:color w:val="CF8E6D"/>
+          <w:sz w:val="24"/>
+          <w:szCs w:val="24"/>
+        </w:rPr>
+        <w:t xml:space="preserve">in </w:t>
+      </w:r>
+      <w:r>
+        <w:rPr>
+          <w:rFonts w:ascii="Courier New" w:eastAsia="Times New Roman" w:hAnsi="Courier New" w:cs="Courier New"/>
+          <w:color w:val="2AACB8"/>
+          <w:sz w:val="24"/>
+          <w:szCs w:val="24"/>
+        </w:rPr>
+        <w:t>25.0</w:t>
+      </w:r>
+      <w:r>
+        <w:rPr>
+          <w:rFonts w:ascii="Courier New" w:eastAsia="Times New Roman" w:hAnsi="Courier New" w:cs="Courier New"/>
+          <w:color w:val="BCBEC4"/>
+          <w:sz w:val="24"/>
+          <w:szCs w:val="24"/>
+        </w:rPr>
+        <w:t>..</w:t>
+      </w:r>
+      <w:r>
+        <w:rPr>
+          <w:rFonts w:ascii="Courier New" w:eastAsia="Times New Roman" w:hAnsi="Courier New" w:cs="Courier New"/>
+          <w:color w:val="2AACB8"/>
+          <w:sz w:val="24"/>
+          <w:szCs w:val="24"/>
+        </w:rPr>
+        <w:t>29.99</w:t>
+      </w:r>
+      <w:r>
+        <w:rPr>
+          <w:rFonts w:ascii="Courier New" w:eastAsia="Times New Roman" w:hAnsi="Courier New" w:cs="Courier New"/>
+          <w:color w:val="BCBEC4"/>
+          <w:sz w:val="24"/>
+          <w:szCs w:val="24"/>
+        </w:rPr>
+        <w:t>-&gt;{</w:t>
+      </w:r>
+      <w:r>
+        <w:rPr>
+          <w:rFonts w:ascii="Courier New" w:eastAsia="Times New Roman" w:hAnsi="Courier New" w:cs="Courier New"/>
+          <w:color w:val="BCBEC4"/>
+          <w:sz w:val="24"/>
+          <w:szCs w:val="24"/>
+        </w:rPr>
+        <w:br/>
+        <w:t xml:space="preserve">        </w:t>
+      </w:r>
+      <w:proofErr w:type="spellStart"/>
+      <w:r>
+        <w:rPr>
+          <w:rFonts w:ascii="Courier New" w:eastAsia="Times New Roman" w:hAnsi="Courier New" w:cs="Courier New"/>
+          <w:color w:val="BCBEC4"/>
+          <w:sz w:val="24"/>
+          <w:szCs w:val="24"/>
+        </w:rPr>
+        <w:t>resultText</w:t>
+      </w:r>
+      <w:proofErr w:type="spellEnd"/>
+      <w:r>
+        <w:rPr>
+          <w:rFonts w:ascii="Courier New" w:eastAsia="Times New Roman" w:hAnsi="Courier New" w:cs="Courier New"/>
+          <w:color w:val="BCBEC4"/>
+          <w:sz w:val="24"/>
+          <w:szCs w:val="24"/>
+        </w:rPr>
+        <w:t>=</w:t>
+      </w:r>
+      <w:r>
+        <w:rPr>
+          <w:rFonts w:ascii="Courier New" w:eastAsia="Times New Roman" w:hAnsi="Courier New" w:cs="Courier New"/>
+          <w:color w:val="6AAB73"/>
+          <w:sz w:val="24"/>
+          <w:szCs w:val="24"/>
+        </w:rPr>
+        <w:t>"</w:t>
+      </w:r>
+      <w:proofErr w:type="spellStart"/>
+      <w:r>
+        <w:rPr>
+          <w:rFonts w:ascii="Courier New" w:eastAsia="Times New Roman" w:hAnsi="Courier New" w:cs="Courier New"/>
+          <w:color w:val="6AAB73"/>
+          <w:sz w:val="24"/>
+          <w:szCs w:val="24"/>
+        </w:rPr>
+        <w:t>Overweight</w:t>
+      </w:r>
+      <w:proofErr w:type="spellEnd"/>
+      <w:r>
+        <w:rPr>
+          <w:rFonts w:ascii="Courier New" w:eastAsia="Times New Roman" w:hAnsi="Courier New" w:cs="Courier New"/>
+          <w:color w:val="6AAB73"/>
+          <w:sz w:val="24"/>
+          <w:szCs w:val="24"/>
+        </w:rPr>
+        <w:t>"</w:t>
+      </w:r>
+      <w:r>
+        <w:rPr>
+          <w:rFonts w:ascii="Courier New" w:eastAsia="Times New Roman" w:hAnsi="Courier New" w:cs="Courier New"/>
+          <w:color w:val="6AAB73"/>
+          <w:sz w:val="24"/>
+          <w:szCs w:val="24"/>
+        </w:rPr>
+        <w:br/>
+        <w:t xml:space="preserve">        </w:t>
+      </w:r>
+      <w:r>
+        <w:rPr>
+          <w:rFonts w:ascii="Courier New" w:eastAsia="Times New Roman" w:hAnsi="Courier New" w:cs="Courier New"/>
+          <w:color w:val="BCBEC4"/>
+          <w:sz w:val="24"/>
+          <w:szCs w:val="24"/>
+        </w:rPr>
+        <w:t xml:space="preserve">color= </w:t>
+      </w:r>
+      <w:proofErr w:type="spellStart"/>
+      <w:r>
+        <w:rPr>
+          <w:rFonts w:ascii="Courier New" w:eastAsia="Times New Roman" w:hAnsi="Courier New" w:cs="Courier New"/>
+          <w:color w:val="BCBEC4"/>
+          <w:sz w:val="24"/>
+          <w:szCs w:val="24"/>
+        </w:rPr>
+        <w:t>R.color.</w:t>
+      </w:r>
+      <w:r>
+        <w:rPr>
+          <w:rFonts w:ascii="Courier New" w:eastAsia="Times New Roman" w:hAnsi="Courier New" w:cs="Courier New"/>
+          <w:i/>
+          <w:iCs/>
+          <w:color w:val="C77DBB"/>
+          <w:sz w:val="24"/>
+          <w:szCs w:val="24"/>
+        </w:rPr>
+        <w:t>overWeight</w:t>
+      </w:r>
+      <w:proofErr w:type="spellEnd"/>
+      <w:r>
+        <w:rPr>
+          <w:rFonts w:ascii="Courier New" w:eastAsia="Times New Roman" w:hAnsi="Courier New" w:cs="Courier New"/>
+          <w:i/>
+          <w:iCs/>
+          <w:color w:val="C77DBB"/>
+          <w:sz w:val="24"/>
+          <w:szCs w:val="24"/>
+        </w:rPr>
+        <w:br/>
+        <w:t xml:space="preserve">    </w:t>
+      </w:r>
+      <w:r>
+        <w:rPr>
+          <w:rFonts w:ascii="Courier New" w:eastAsia="Times New Roman" w:hAnsi="Courier New" w:cs="Courier New"/>
+          <w:color w:val="BCBEC4"/>
+          <w:sz w:val="24"/>
+          <w:szCs w:val="24"/>
+        </w:rPr>
+        <w:t>}</w:t>
+      </w:r>
+      <w:r>
+        <w:rPr>
+          <w:rFonts w:ascii="Courier New" w:eastAsia="Times New Roman" w:hAnsi="Courier New" w:cs="Courier New"/>
+          <w:color w:val="BCBEC4"/>
+          <w:sz w:val="24"/>
+          <w:szCs w:val="24"/>
+        </w:rPr>
+        <w:br/>
+        <w:t xml:space="preserve">    </w:t>
+      </w:r>
+      <w:proofErr w:type="spellStart"/>
+      <w:r>
+        <w:rPr>
+          <w:rFonts w:ascii="Courier New" w:eastAsia="Times New Roman" w:hAnsi="Courier New" w:cs="Courier New"/>
+          <w:color w:val="BCBEC4"/>
+          <w:sz w:val="24"/>
+          <w:szCs w:val="24"/>
+        </w:rPr>
+        <w:t>bmi</w:t>
+      </w:r>
+      <w:proofErr w:type="spellEnd"/>
+      <w:r>
+        <w:rPr>
+          <w:rFonts w:ascii="Courier New" w:eastAsia="Times New Roman" w:hAnsi="Courier New" w:cs="Courier New"/>
+          <w:color w:val="BCBEC4"/>
+          <w:sz w:val="24"/>
+          <w:szCs w:val="24"/>
+        </w:rPr>
+        <w:t>&gt;</w:t>
+      </w:r>
+      <w:r>
+        <w:rPr>
+          <w:rFonts w:ascii="Courier New" w:eastAsia="Times New Roman" w:hAnsi="Courier New" w:cs="Courier New"/>
+          <w:color w:val="2AACB8"/>
+          <w:sz w:val="24"/>
+          <w:szCs w:val="24"/>
+        </w:rPr>
+        <w:t xml:space="preserve">29.9 </w:t>
+      </w:r>
+      <w:r>
+        <w:rPr>
+          <w:rFonts w:ascii="Courier New" w:eastAsia="Times New Roman" w:hAnsi="Courier New" w:cs="Courier New"/>
+          <w:color w:val="BCBEC4"/>
+          <w:sz w:val="24"/>
+          <w:szCs w:val="24"/>
+        </w:rPr>
+        <w:t>-&gt;{</w:t>
+      </w:r>
+      <w:r>
+        <w:rPr>
+          <w:rFonts w:ascii="Courier New" w:eastAsia="Times New Roman" w:hAnsi="Courier New" w:cs="Courier New"/>
+          <w:color w:val="BCBEC4"/>
+          <w:sz w:val="24"/>
+          <w:szCs w:val="24"/>
+        </w:rPr>
+        <w:br/>
+        <w:t xml:space="preserve">        </w:t>
+      </w:r>
+      <w:proofErr w:type="spellStart"/>
+      <w:r>
+        <w:rPr>
+          <w:rFonts w:ascii="Courier New" w:eastAsia="Times New Roman" w:hAnsi="Courier New" w:cs="Courier New"/>
+          <w:color w:val="BCBEC4"/>
+          <w:sz w:val="24"/>
+          <w:szCs w:val="24"/>
+        </w:rPr>
+        <w:t>resultText</w:t>
+      </w:r>
+      <w:proofErr w:type="spellEnd"/>
+      <w:r>
+        <w:rPr>
+          <w:rFonts w:ascii="Courier New" w:eastAsia="Times New Roman" w:hAnsi="Courier New" w:cs="Courier New"/>
+          <w:color w:val="BCBEC4"/>
+          <w:sz w:val="24"/>
+          <w:szCs w:val="24"/>
+        </w:rPr>
+        <w:t>=</w:t>
+      </w:r>
+      <w:r>
+        <w:rPr>
+          <w:rFonts w:ascii="Courier New" w:eastAsia="Times New Roman" w:hAnsi="Courier New" w:cs="Courier New"/>
+          <w:color w:val="6AAB73"/>
+          <w:sz w:val="24"/>
+          <w:szCs w:val="24"/>
+        </w:rPr>
+        <w:t>"</w:t>
+      </w:r>
+      <w:proofErr w:type="spellStart"/>
+      <w:r>
+        <w:rPr>
+          <w:rFonts w:ascii="Courier New" w:eastAsia="Times New Roman" w:hAnsi="Courier New" w:cs="Courier New"/>
+          <w:color w:val="6AAB73"/>
+          <w:sz w:val="24"/>
+          <w:szCs w:val="24"/>
+        </w:rPr>
+        <w:t>Obese</w:t>
+      </w:r>
+      <w:proofErr w:type="spellEnd"/>
+      <w:r>
+        <w:rPr>
+          <w:rFonts w:ascii="Courier New" w:eastAsia="Times New Roman" w:hAnsi="Courier New" w:cs="Courier New"/>
+          <w:color w:val="6AAB73"/>
+          <w:sz w:val="24"/>
+          <w:szCs w:val="24"/>
+        </w:rPr>
+        <w:t>"</w:t>
+      </w:r>
+      <w:r>
+        <w:rPr>
+          <w:rFonts w:ascii="Courier New" w:eastAsia="Times New Roman" w:hAnsi="Courier New" w:cs="Courier New"/>
+          <w:color w:val="6AAB73"/>
+          <w:sz w:val="24"/>
+          <w:szCs w:val="24"/>
+        </w:rPr>
+        <w:br/>
+        <w:t xml:space="preserve">        </w:t>
+      </w:r>
+      <w:r>
+        <w:rPr>
+          <w:rFonts w:ascii="Courier New" w:eastAsia="Times New Roman" w:hAnsi="Courier New" w:cs="Courier New"/>
+          <w:color w:val="BCBEC4"/>
+          <w:sz w:val="24"/>
+          <w:szCs w:val="24"/>
+        </w:rPr>
+        <w:t>color=</w:t>
+      </w:r>
+      <w:proofErr w:type="spellStart"/>
+      <w:r>
+        <w:rPr>
+          <w:rFonts w:ascii="Courier New" w:eastAsia="Times New Roman" w:hAnsi="Courier New" w:cs="Courier New"/>
+          <w:color w:val="BCBEC4"/>
+          <w:sz w:val="24"/>
+          <w:szCs w:val="24"/>
+        </w:rPr>
+        <w:t>R.color.</w:t>
+      </w:r>
+      <w:r>
+        <w:rPr>
+          <w:rFonts w:ascii="Courier New" w:eastAsia="Times New Roman" w:hAnsi="Courier New" w:cs="Courier New"/>
+          <w:i/>
+          <w:iCs/>
+          <w:color w:val="C77DBB"/>
+          <w:sz w:val="24"/>
+          <w:szCs w:val="24"/>
+        </w:rPr>
+        <w:t>obese</w:t>
+      </w:r>
+      <w:proofErr w:type="spellEnd"/>
+      <w:r>
+        <w:rPr>
+          <w:rFonts w:ascii="Courier New" w:eastAsia="Times New Roman" w:hAnsi="Courier New" w:cs="Courier New"/>
+          <w:i/>
+          <w:iCs/>
+          <w:color w:val="C77DBB"/>
+          <w:sz w:val="24"/>
+          <w:szCs w:val="24"/>
+        </w:rPr>
+        <w:br/>
+        <w:t xml:space="preserve">    </w:t>
+      </w:r>
+      <w:r>
+        <w:rPr>
+          <w:rFonts w:ascii="Courier New" w:eastAsia="Times New Roman" w:hAnsi="Courier New" w:cs="Courier New"/>
+          <w:color w:val="BCBEC4"/>
+          <w:sz w:val="24"/>
+          <w:szCs w:val="24"/>
+        </w:rPr>
+        <w:t>}</w:t>
+      </w:r>
+      <w:r>
+        <w:rPr>
+          <w:rFonts w:ascii="Courier New" w:eastAsia="Times New Roman" w:hAnsi="Courier New" w:cs="Courier New"/>
+          <w:color w:val="BCBEC4"/>
+          <w:sz w:val="24"/>
+          <w:szCs w:val="24"/>
+        </w:rPr>
+        <w:br/>
+        <w:t>}</w:t>
+      </w:r>
+    </w:p>
+    <w:p>
+      <w:pPr>
+        <w:jc w:val="both"/>
+        <w:rPr>
+          <w:rFonts w:ascii="Arial" w:hAnsi="Arial" w:cs="Arial"/>
+          <w:sz w:val="24"/>
+          <w:szCs w:val="24"/>
+        </w:rPr>
+      </w:pPr>
+    </w:p>
+    <w:p>
+      <w:pPr>
+        <w:jc w:val="both"/>
+        <w:rPr>
+          <w:rFonts w:ascii="Arial" w:hAnsi="Arial" w:cs="Arial"/>
+          <w:sz w:val="24"/>
+          <w:szCs w:val="24"/>
+        </w:rPr>
+      </w:pPr>
+      <w:r>
+        <w:rPr>
+          <w:rFonts w:ascii="Arial" w:hAnsi="Arial" w:cs="Arial"/>
+          <w:b/>
+          <w:bCs/>
+          <w:sz w:val="24"/>
+          <w:szCs w:val="24"/>
+        </w:rPr>
+        <w:t xml:space="preserve">Safe </w:t>
+      </w:r>
+      <w:proofErr w:type="spellStart"/>
+      <w:r>
+        <w:rPr>
+          <w:rFonts w:ascii="Arial" w:hAnsi="Arial" w:cs="Arial"/>
+          <w:b/>
+          <w:bCs/>
+          <w:sz w:val="24"/>
+          <w:szCs w:val="24"/>
+        </w:rPr>
+        <w:t>Call</w:t>
+      </w:r>
+      <w:proofErr w:type="spellEnd"/>
+      <w:r>
+        <w:rPr>
+          <w:rFonts w:ascii="Arial" w:hAnsi="Arial" w:cs="Arial"/>
+          <w:b/>
+          <w:bCs/>
+          <w:sz w:val="24"/>
+          <w:szCs w:val="24"/>
+        </w:rPr>
+        <w:t xml:space="preserve"> </w:t>
+      </w:r>
+      <w:proofErr w:type="spellStart"/>
+      <w:r>
+        <w:rPr>
+          <w:rFonts w:ascii="Arial" w:hAnsi="Arial" w:cs="Arial"/>
+          <w:b/>
+          <w:bCs/>
+          <w:sz w:val="24"/>
+          <w:szCs w:val="24"/>
+        </w:rPr>
+        <w:t>Operator</w:t>
+      </w:r>
+      <w:proofErr w:type="spellEnd"/>
+      <w:r>
+        <w:rPr>
+          <w:rFonts w:ascii="Arial" w:hAnsi="Arial" w:cs="Arial"/>
+          <w:b/>
+          <w:bCs/>
+          <w:sz w:val="24"/>
+          <w:szCs w:val="24"/>
+        </w:rPr>
+        <w:t xml:space="preserve"> (?):</w:t>
+      </w:r>
+      <w:r>
+        <w:rPr>
+          <w:rFonts w:ascii="Arial" w:hAnsi="Arial" w:cs="Arial"/>
+          <w:sz w:val="24"/>
+          <w:szCs w:val="24"/>
+        </w:rPr>
+        <w:t xml:space="preserve"> Representado por uma interrogação, é usado em parâmetros de funções ou sempre que quiser evitar um </w:t>
+      </w:r>
+      <w:proofErr w:type="spellStart"/>
+      <w:r>
+        <w:rPr>
+          <w:rFonts w:ascii="Arial" w:hAnsi="Arial" w:cs="Arial"/>
+          <w:sz w:val="24"/>
+          <w:szCs w:val="24"/>
+        </w:rPr>
+        <w:t>NullPointerException</w:t>
+      </w:r>
+      <w:proofErr w:type="spellEnd"/>
+      <w:r>
+        <w:rPr>
+          <w:rFonts w:ascii="Arial" w:hAnsi="Arial" w:cs="Arial"/>
+          <w:sz w:val="24"/>
+          <w:szCs w:val="24"/>
+        </w:rPr>
+        <w:t xml:space="preserve">, onde houver a possibilidade de um </w:t>
+      </w:r>
+      <w:proofErr w:type="spellStart"/>
+      <w:r>
+        <w:rPr>
+          <w:rFonts w:ascii="Arial" w:hAnsi="Arial" w:cs="Arial"/>
+          <w:sz w:val="24"/>
+          <w:szCs w:val="24"/>
+        </w:rPr>
+        <w:t>Null</w:t>
+      </w:r>
+      <w:proofErr w:type="spellEnd"/>
+      <w:r>
+        <w:rPr>
+          <w:rFonts w:ascii="Arial" w:hAnsi="Arial" w:cs="Arial"/>
+          <w:sz w:val="24"/>
+          <w:szCs w:val="24"/>
+        </w:rPr>
+        <w:t xml:space="preserve"> ocorrer. Por isso, é muito comum ser usado em métodos de validação:</w:t>
+      </w:r>
+    </w:p>
+    <w:p>
+      <w:pPr>
+        <w:shd w:val="clear" w:color="auto" w:fill="1E1F22"/>
+        <w:spacing w:after="0" w:line="240" w:lineRule="auto"/>
+        <w:rPr>
+          <w:rFonts w:ascii="Courier New" w:eastAsia="Times New Roman" w:hAnsi="Courier New" w:cs="Courier New"/>
+          <w:color w:val="BCBEC4"/>
+          <w:sz w:val="24"/>
+          <w:szCs w:val="24"/>
+          <w:lang w:val="en-US"/>
+        </w:rPr>
+      </w:pPr>
+      <w:r>
+        <w:rPr>
+          <w:rFonts w:ascii="Courier New" w:eastAsia="Times New Roman" w:hAnsi="Courier New" w:cs="Courier New"/>
+          <w:color w:val="CF8E6D"/>
+          <w:sz w:val="24"/>
+          <w:szCs w:val="24"/>
+          <w:lang w:val="en-US"/>
+        </w:rPr>
+        <w:t xml:space="preserve">private fun </w:t>
+      </w:r>
+      <w:proofErr w:type="spellStart"/>
+      <w:r>
+        <w:rPr>
+          <w:rFonts w:ascii="Courier New" w:eastAsia="Times New Roman" w:hAnsi="Courier New" w:cs="Courier New"/>
+          <w:color w:val="56A8F5"/>
+          <w:sz w:val="24"/>
+          <w:szCs w:val="24"/>
+          <w:lang w:val="en-US"/>
+        </w:rPr>
+        <w:t>validateInput</w:t>
+      </w:r>
+      <w:proofErr w:type="spellEnd"/>
+      <w:r>
+        <w:rPr>
+          <w:rFonts w:ascii="Courier New" w:eastAsia="Times New Roman" w:hAnsi="Courier New" w:cs="Courier New"/>
+          <w:color w:val="BCBEC4"/>
+          <w:sz w:val="24"/>
+          <w:szCs w:val="24"/>
+          <w:lang w:val="en-US"/>
+        </w:rPr>
+        <w:t>(</w:t>
+      </w:r>
+      <w:proofErr w:type="spellStart"/>
+      <w:r>
+        <w:rPr>
+          <w:rFonts w:ascii="Courier New" w:eastAsia="Times New Roman" w:hAnsi="Courier New" w:cs="Courier New"/>
+          <w:color w:val="BCBEC4"/>
+          <w:sz w:val="24"/>
+          <w:szCs w:val="24"/>
+          <w:lang w:val="en-US"/>
+        </w:rPr>
+        <w:t>weight:String</w:t>
+      </w:r>
+      <w:proofErr w:type="spellEnd"/>
+      <w:r>
+        <w:rPr>
+          <w:rFonts w:ascii="Courier New" w:eastAsia="Times New Roman" w:hAnsi="Courier New" w:cs="Courier New"/>
+          <w:color w:val="BCBEC4"/>
+          <w:sz w:val="24"/>
+          <w:szCs w:val="24"/>
+          <w:lang w:val="en-US"/>
+        </w:rPr>
+        <w:t>?,</w:t>
+      </w:r>
+      <w:proofErr w:type="spellStart"/>
+      <w:r>
+        <w:rPr>
+          <w:rFonts w:ascii="Courier New" w:eastAsia="Times New Roman" w:hAnsi="Courier New" w:cs="Courier New"/>
+          <w:color w:val="BCBEC4"/>
+          <w:sz w:val="24"/>
+          <w:szCs w:val="24"/>
+          <w:lang w:val="en-US"/>
+        </w:rPr>
+        <w:t>height:String</w:t>
+      </w:r>
+      <w:proofErr w:type="spellEnd"/>
+      <w:r>
+        <w:rPr>
+          <w:rFonts w:ascii="Courier New" w:eastAsia="Times New Roman" w:hAnsi="Courier New" w:cs="Courier New"/>
+          <w:color w:val="BCBEC4"/>
+          <w:sz w:val="24"/>
+          <w:szCs w:val="24"/>
+          <w:lang w:val="en-US"/>
+        </w:rPr>
+        <w:t>?):Boolean {</w:t>
+      </w:r>
+      <w:r>
+        <w:rPr>
+          <w:rFonts w:ascii="Courier New" w:eastAsia="Times New Roman" w:hAnsi="Courier New" w:cs="Courier New"/>
+          <w:color w:val="7A7E85"/>
+          <w:sz w:val="24"/>
+          <w:szCs w:val="24"/>
+          <w:lang w:val="en-US"/>
+        </w:rPr>
+        <w:t xml:space="preserve">// The ? is the </w:t>
+      </w:r>
+      <w:proofErr w:type="spellStart"/>
+      <w:r>
+        <w:rPr>
+          <w:rFonts w:ascii="Courier New" w:eastAsia="Times New Roman" w:hAnsi="Courier New" w:cs="Courier New"/>
+          <w:color w:val="7A7E85"/>
+          <w:sz w:val="24"/>
+          <w:szCs w:val="24"/>
+          <w:lang w:val="en-US"/>
+        </w:rPr>
+        <w:t>SafeCallOperator</w:t>
+      </w:r>
+      <w:proofErr w:type="spellEnd"/>
+      <w:r>
+        <w:rPr>
+          <w:rFonts w:ascii="Courier New" w:eastAsia="Times New Roman" w:hAnsi="Courier New" w:cs="Courier New"/>
+          <w:color w:val="7A7E85"/>
+          <w:sz w:val="24"/>
+          <w:szCs w:val="24"/>
+          <w:lang w:val="en-US"/>
+        </w:rPr>
+        <w:t xml:space="preserve">. It avoids </w:t>
+      </w:r>
+      <w:proofErr w:type="spellStart"/>
+      <w:r>
+        <w:rPr>
+          <w:rFonts w:ascii="Courier New" w:eastAsia="Times New Roman" w:hAnsi="Courier New" w:cs="Courier New"/>
+          <w:color w:val="7A7E85"/>
+          <w:sz w:val="24"/>
+          <w:szCs w:val="24"/>
+          <w:lang w:val="en-US"/>
+        </w:rPr>
+        <w:t>NullPointerException</w:t>
+      </w:r>
+      <w:proofErr w:type="spellEnd"/>
+      <w:r>
+        <w:rPr>
+          <w:rFonts w:ascii="Courier New" w:eastAsia="Times New Roman" w:hAnsi="Courier New" w:cs="Courier New"/>
+          <w:color w:val="7A7E85"/>
+          <w:sz w:val="24"/>
+          <w:szCs w:val="24"/>
+          <w:lang w:val="en-US"/>
+        </w:rPr>
+        <w:br/>
+        <w:t xml:space="preserve">    </w:t>
+      </w:r>
+      <w:r>
+        <w:rPr>
+          <w:rFonts w:ascii="Courier New" w:eastAsia="Times New Roman" w:hAnsi="Courier New" w:cs="Courier New"/>
+          <w:color w:val="CF8E6D"/>
+          <w:sz w:val="24"/>
+          <w:szCs w:val="24"/>
+          <w:lang w:val="en-US"/>
+        </w:rPr>
+        <w:t xml:space="preserve">return when </w:t>
+      </w:r>
+      <w:r>
+        <w:rPr>
+          <w:rFonts w:ascii="Courier New" w:eastAsia="Times New Roman" w:hAnsi="Courier New" w:cs="Courier New"/>
+          <w:color w:val="BCBEC4"/>
+          <w:sz w:val="24"/>
+          <w:szCs w:val="24"/>
+          <w:lang w:val="en-US"/>
+        </w:rPr>
+        <w:t>{</w:t>
+      </w:r>
+      <w:r>
+        <w:rPr>
+          <w:rFonts w:ascii="Courier New" w:eastAsia="Times New Roman" w:hAnsi="Courier New" w:cs="Courier New"/>
+          <w:color w:val="BCBEC4"/>
+          <w:sz w:val="24"/>
+          <w:szCs w:val="24"/>
+          <w:lang w:val="en-US"/>
+        </w:rPr>
+        <w:br/>
+        <w:t xml:space="preserve">        </w:t>
+      </w:r>
+      <w:proofErr w:type="spellStart"/>
+      <w:r>
+        <w:rPr>
+          <w:rFonts w:ascii="Courier New" w:eastAsia="Times New Roman" w:hAnsi="Courier New" w:cs="Courier New"/>
+          <w:color w:val="BCBEC4"/>
+          <w:sz w:val="24"/>
+          <w:szCs w:val="24"/>
+          <w:lang w:val="en-US"/>
+        </w:rPr>
+        <w:t>weight.</w:t>
+      </w:r>
+      <w:r>
+        <w:rPr>
+          <w:rFonts w:ascii="Courier New" w:eastAsia="Times New Roman" w:hAnsi="Courier New" w:cs="Courier New"/>
+          <w:i/>
+          <w:iCs/>
+          <w:color w:val="57AAF7"/>
+          <w:sz w:val="24"/>
+          <w:szCs w:val="24"/>
+          <w:lang w:val="en-US"/>
+        </w:rPr>
+        <w:t>isNullOrEmpty</w:t>
+      </w:r>
+      <w:proofErr w:type="spellEnd"/>
+      <w:r>
+        <w:rPr>
+          <w:rFonts w:ascii="Courier New" w:eastAsia="Times New Roman" w:hAnsi="Courier New" w:cs="Courier New"/>
+          <w:color w:val="BCBEC4"/>
+          <w:sz w:val="24"/>
+          <w:szCs w:val="24"/>
+          <w:lang w:val="en-US"/>
+        </w:rPr>
+        <w:t>() -&gt; {</w:t>
+      </w:r>
+      <w:r>
+        <w:rPr>
+          <w:rFonts w:ascii="Courier New" w:eastAsia="Times New Roman" w:hAnsi="Courier New" w:cs="Courier New"/>
+          <w:color w:val="BCBEC4"/>
+          <w:sz w:val="24"/>
+          <w:szCs w:val="24"/>
+          <w:lang w:val="en-US"/>
+        </w:rPr>
+        <w:br/>
+        <w:t xml:space="preserve">            </w:t>
+      </w:r>
+      <w:proofErr w:type="spellStart"/>
+      <w:r>
+        <w:rPr>
+          <w:rFonts w:ascii="Courier New" w:eastAsia="Times New Roman" w:hAnsi="Courier New" w:cs="Courier New"/>
+          <w:color w:val="BCBEC4"/>
+          <w:sz w:val="24"/>
+          <w:szCs w:val="24"/>
+          <w:lang w:val="en-US"/>
+        </w:rPr>
+        <w:t>Toast.makeText</w:t>
+      </w:r>
+      <w:proofErr w:type="spellEnd"/>
+      <w:r>
+        <w:rPr>
+          <w:rFonts w:ascii="Courier New" w:eastAsia="Times New Roman" w:hAnsi="Courier New" w:cs="Courier New"/>
+          <w:color w:val="BCBEC4"/>
+          <w:sz w:val="24"/>
+          <w:szCs w:val="24"/>
+          <w:lang w:val="en-US"/>
+        </w:rPr>
+        <w:t>(</w:t>
+      </w:r>
+      <w:r>
+        <w:rPr>
+          <w:rFonts w:ascii="Courier New" w:eastAsia="Times New Roman" w:hAnsi="Courier New" w:cs="Courier New"/>
+          <w:color w:val="CF8E6D"/>
+          <w:sz w:val="24"/>
+          <w:szCs w:val="24"/>
+          <w:lang w:val="en-US"/>
+        </w:rPr>
+        <w:t>this</w:t>
+      </w:r>
+      <w:r>
+        <w:rPr>
+          <w:rFonts w:ascii="Courier New" w:eastAsia="Times New Roman" w:hAnsi="Courier New" w:cs="Courier New"/>
+          <w:color w:val="BCBEC4"/>
+          <w:sz w:val="24"/>
+          <w:szCs w:val="24"/>
+          <w:lang w:val="en-US"/>
+        </w:rPr>
+        <w:t xml:space="preserve">, </w:t>
+      </w:r>
+      <w:r>
+        <w:rPr>
+          <w:rFonts w:ascii="Courier New" w:eastAsia="Times New Roman" w:hAnsi="Courier New" w:cs="Courier New"/>
+          <w:color w:val="6AAB73"/>
+          <w:sz w:val="24"/>
+          <w:szCs w:val="24"/>
+          <w:lang w:val="en-US"/>
+        </w:rPr>
+        <w:t>"Weight is empty"</w:t>
+      </w:r>
+      <w:r>
+        <w:rPr>
+          <w:rFonts w:ascii="Courier New" w:eastAsia="Times New Roman" w:hAnsi="Courier New" w:cs="Courier New"/>
+          <w:color w:val="BCBEC4"/>
+          <w:sz w:val="24"/>
+          <w:szCs w:val="24"/>
+          <w:lang w:val="en-US"/>
+        </w:rPr>
+        <w:t xml:space="preserve">, </w:t>
+      </w:r>
+      <w:proofErr w:type="spellStart"/>
+      <w:r>
+        <w:rPr>
+          <w:rFonts w:ascii="Courier New" w:eastAsia="Times New Roman" w:hAnsi="Courier New" w:cs="Courier New"/>
+          <w:color w:val="BCBEC4"/>
+          <w:sz w:val="24"/>
+          <w:szCs w:val="24"/>
+          <w:lang w:val="en-US"/>
+        </w:rPr>
+        <w:t>Toast.</w:t>
+      </w:r>
+      <w:r>
+        <w:rPr>
+          <w:rFonts w:ascii="Courier New" w:eastAsia="Times New Roman" w:hAnsi="Courier New" w:cs="Courier New"/>
+          <w:i/>
+          <w:iCs/>
+          <w:color w:val="C77DBB"/>
+          <w:sz w:val="24"/>
+          <w:szCs w:val="24"/>
+          <w:lang w:val="en-US"/>
+        </w:rPr>
+        <w:t>LENGTH_SHORT</w:t>
+      </w:r>
+      <w:proofErr w:type="spellEnd"/>
+      <w:r>
+        <w:rPr>
+          <w:rFonts w:ascii="Courier New" w:eastAsia="Times New Roman" w:hAnsi="Courier New" w:cs="Courier New"/>
+          <w:color w:val="BCBEC4"/>
+          <w:sz w:val="24"/>
+          <w:szCs w:val="24"/>
+          <w:lang w:val="en-US"/>
+        </w:rPr>
+        <w:t>).show()</w:t>
+      </w:r>
+      <w:r>
+        <w:rPr>
+          <w:rFonts w:ascii="Courier New" w:eastAsia="Times New Roman" w:hAnsi="Courier New" w:cs="Courier New"/>
+          <w:color w:val="BCBEC4"/>
+          <w:sz w:val="24"/>
+          <w:szCs w:val="24"/>
+          <w:lang w:val="en-US"/>
+        </w:rPr>
+        <w:br/>
+        <w:t xml:space="preserve">            </w:t>
+      </w:r>
+      <w:r>
+        <w:rPr>
+          <w:rFonts w:ascii="Courier New" w:eastAsia="Times New Roman" w:hAnsi="Courier New" w:cs="Courier New"/>
+          <w:color w:val="CF8E6D"/>
+          <w:sz w:val="24"/>
+          <w:szCs w:val="24"/>
+          <w:lang w:val="en-US"/>
+        </w:rPr>
+        <w:t>return false</w:t>
+      </w:r>
+      <w:r>
+        <w:rPr>
+          <w:rFonts w:ascii="Courier New" w:eastAsia="Times New Roman" w:hAnsi="Courier New" w:cs="Courier New"/>
+          <w:color w:val="CF8E6D"/>
+          <w:sz w:val="24"/>
+          <w:szCs w:val="24"/>
+          <w:lang w:val="en-US"/>
+        </w:rPr>
+        <w:br/>
+        <w:t xml:space="preserve">        </w:t>
+      </w:r>
+      <w:r>
+        <w:rPr>
+          <w:rFonts w:ascii="Courier New" w:eastAsia="Times New Roman" w:hAnsi="Courier New" w:cs="Courier New"/>
+          <w:color w:val="BCBEC4"/>
+          <w:sz w:val="24"/>
+          <w:szCs w:val="24"/>
+          <w:lang w:val="en-US"/>
+        </w:rPr>
+        <w:t>}</w:t>
+      </w:r>
+      <w:r>
+        <w:rPr>
+          <w:rFonts w:ascii="Courier New" w:eastAsia="Times New Roman" w:hAnsi="Courier New" w:cs="Courier New"/>
+          <w:color w:val="BCBEC4"/>
+          <w:sz w:val="24"/>
+          <w:szCs w:val="24"/>
+          <w:lang w:val="en-US"/>
+        </w:rPr>
+        <w:br/>
+      </w:r>
+      <w:r>
+        <w:rPr>
+          <w:rFonts w:ascii="Courier New" w:eastAsia="Times New Roman" w:hAnsi="Courier New" w:cs="Courier New"/>
+          <w:color w:val="BCBEC4"/>
+          <w:sz w:val="24"/>
+          <w:szCs w:val="24"/>
+          <w:lang w:val="en-US"/>
+        </w:rPr>
+        <w:br/>
+        <w:t xml:space="preserve">        </w:t>
+      </w:r>
+      <w:proofErr w:type="spellStart"/>
+      <w:r>
+        <w:rPr>
+          <w:rFonts w:ascii="Courier New" w:eastAsia="Times New Roman" w:hAnsi="Courier New" w:cs="Courier New"/>
+          <w:color w:val="BCBEC4"/>
+          <w:sz w:val="24"/>
+          <w:szCs w:val="24"/>
+          <w:lang w:val="en-US"/>
+        </w:rPr>
+        <w:t>height.</w:t>
+      </w:r>
+      <w:r>
+        <w:rPr>
+          <w:rFonts w:ascii="Courier New" w:eastAsia="Times New Roman" w:hAnsi="Courier New" w:cs="Courier New"/>
+          <w:i/>
+          <w:iCs/>
+          <w:color w:val="57AAF7"/>
+          <w:sz w:val="24"/>
+          <w:szCs w:val="24"/>
+          <w:lang w:val="en-US"/>
+        </w:rPr>
+        <w:t>isNullOrEmpty</w:t>
+      </w:r>
+      <w:proofErr w:type="spellEnd"/>
+      <w:r>
+        <w:rPr>
+          <w:rFonts w:ascii="Courier New" w:eastAsia="Times New Roman" w:hAnsi="Courier New" w:cs="Courier New"/>
+          <w:color w:val="BCBEC4"/>
+          <w:sz w:val="24"/>
+          <w:szCs w:val="24"/>
+          <w:lang w:val="en-US"/>
+        </w:rPr>
+        <w:t>() -&gt; {</w:t>
+      </w:r>
+      <w:r>
+        <w:rPr>
+          <w:rFonts w:ascii="Courier New" w:eastAsia="Times New Roman" w:hAnsi="Courier New" w:cs="Courier New"/>
+          <w:color w:val="BCBEC4"/>
+          <w:sz w:val="24"/>
+          <w:szCs w:val="24"/>
+          <w:lang w:val="en-US"/>
+        </w:rPr>
+        <w:br/>
+        <w:t xml:space="preserve">            </w:t>
+      </w:r>
+      <w:proofErr w:type="spellStart"/>
+      <w:r>
+        <w:rPr>
+          <w:rFonts w:ascii="Courier New" w:eastAsia="Times New Roman" w:hAnsi="Courier New" w:cs="Courier New"/>
+          <w:color w:val="BCBEC4"/>
+          <w:sz w:val="24"/>
+          <w:szCs w:val="24"/>
+          <w:lang w:val="en-US"/>
+        </w:rPr>
+        <w:t>Toast.makeText</w:t>
+      </w:r>
+      <w:proofErr w:type="spellEnd"/>
+      <w:r>
+        <w:rPr>
+          <w:rFonts w:ascii="Courier New" w:eastAsia="Times New Roman" w:hAnsi="Courier New" w:cs="Courier New"/>
+          <w:color w:val="BCBEC4"/>
+          <w:sz w:val="24"/>
+          <w:szCs w:val="24"/>
+          <w:lang w:val="en-US"/>
+        </w:rPr>
+        <w:t>(</w:t>
+      </w:r>
+      <w:r>
+        <w:rPr>
+          <w:rFonts w:ascii="Courier New" w:eastAsia="Times New Roman" w:hAnsi="Courier New" w:cs="Courier New"/>
+          <w:color w:val="CF8E6D"/>
+          <w:sz w:val="24"/>
+          <w:szCs w:val="24"/>
+          <w:lang w:val="en-US"/>
+        </w:rPr>
+        <w:t>this</w:t>
+      </w:r>
+      <w:r>
+        <w:rPr>
+          <w:rFonts w:ascii="Courier New" w:eastAsia="Times New Roman" w:hAnsi="Courier New" w:cs="Courier New"/>
+          <w:color w:val="BCBEC4"/>
+          <w:sz w:val="24"/>
+          <w:szCs w:val="24"/>
+          <w:lang w:val="en-US"/>
+        </w:rPr>
+        <w:t xml:space="preserve">, </w:t>
+      </w:r>
+      <w:r>
+        <w:rPr>
+          <w:rFonts w:ascii="Courier New" w:eastAsia="Times New Roman" w:hAnsi="Courier New" w:cs="Courier New"/>
+          <w:color w:val="6AAB73"/>
+          <w:sz w:val="24"/>
+          <w:szCs w:val="24"/>
+          <w:lang w:val="en-US"/>
+        </w:rPr>
+        <w:t>"Height is empty"</w:t>
+      </w:r>
+      <w:r>
+        <w:rPr>
+          <w:rFonts w:ascii="Courier New" w:eastAsia="Times New Roman" w:hAnsi="Courier New" w:cs="Courier New"/>
+          <w:color w:val="BCBEC4"/>
+          <w:sz w:val="24"/>
+          <w:szCs w:val="24"/>
+          <w:lang w:val="en-US"/>
+        </w:rPr>
+        <w:t xml:space="preserve">, </w:t>
+      </w:r>
+      <w:proofErr w:type="spellStart"/>
+      <w:r>
+        <w:rPr>
+          <w:rFonts w:ascii="Courier New" w:eastAsia="Times New Roman" w:hAnsi="Courier New" w:cs="Courier New"/>
+          <w:color w:val="BCBEC4"/>
+          <w:sz w:val="24"/>
+          <w:szCs w:val="24"/>
+          <w:lang w:val="en-US"/>
+        </w:rPr>
+        <w:t>Toast.</w:t>
+      </w:r>
+      <w:r>
+        <w:rPr>
+          <w:rFonts w:ascii="Courier New" w:eastAsia="Times New Roman" w:hAnsi="Courier New" w:cs="Courier New"/>
+          <w:i/>
+          <w:iCs/>
+          <w:color w:val="C77DBB"/>
+          <w:sz w:val="24"/>
+          <w:szCs w:val="24"/>
+          <w:lang w:val="en-US"/>
+        </w:rPr>
+        <w:t>LENGTH_SHORT</w:t>
+      </w:r>
+      <w:proofErr w:type="spellEnd"/>
+      <w:r>
+        <w:rPr>
+          <w:rFonts w:ascii="Courier New" w:eastAsia="Times New Roman" w:hAnsi="Courier New" w:cs="Courier New"/>
+          <w:color w:val="BCBEC4"/>
+          <w:sz w:val="24"/>
+          <w:szCs w:val="24"/>
+          <w:lang w:val="en-US"/>
+        </w:rPr>
+        <w:t>).show()</w:t>
+      </w:r>
+      <w:r>
+        <w:rPr>
+          <w:rFonts w:ascii="Courier New" w:eastAsia="Times New Roman" w:hAnsi="Courier New" w:cs="Courier New"/>
+          <w:color w:val="BCBEC4"/>
+          <w:sz w:val="24"/>
+          <w:szCs w:val="24"/>
+          <w:lang w:val="en-US"/>
+        </w:rPr>
+        <w:br/>
+        <w:t xml:space="preserve">            </w:t>
+      </w:r>
+      <w:r>
+        <w:rPr>
+          <w:rFonts w:ascii="Courier New" w:eastAsia="Times New Roman" w:hAnsi="Courier New" w:cs="Courier New"/>
+          <w:color w:val="CF8E6D"/>
+          <w:sz w:val="24"/>
+          <w:szCs w:val="24"/>
+          <w:lang w:val="en-US"/>
+        </w:rPr>
+        <w:t>return false</w:t>
+      </w:r>
+      <w:r>
+        <w:rPr>
+          <w:rFonts w:ascii="Courier New" w:eastAsia="Times New Roman" w:hAnsi="Courier New" w:cs="Courier New"/>
+          <w:color w:val="CF8E6D"/>
+          <w:sz w:val="24"/>
+          <w:szCs w:val="24"/>
+          <w:lang w:val="en-US"/>
+        </w:rPr>
+        <w:br/>
+        <w:t xml:space="preserve">        </w:t>
+      </w:r>
+      <w:r>
+        <w:rPr>
+          <w:rFonts w:ascii="Courier New" w:eastAsia="Times New Roman" w:hAnsi="Courier New" w:cs="Courier New"/>
+          <w:color w:val="BCBEC4"/>
+          <w:sz w:val="24"/>
+          <w:szCs w:val="24"/>
+          <w:lang w:val="en-US"/>
+        </w:rPr>
+        <w:t>}</w:t>
+      </w:r>
+      <w:r>
+        <w:rPr>
+          <w:rFonts w:ascii="Courier New" w:eastAsia="Times New Roman" w:hAnsi="Courier New" w:cs="Courier New"/>
+          <w:color w:val="BCBEC4"/>
+          <w:sz w:val="24"/>
+          <w:szCs w:val="24"/>
+          <w:lang w:val="en-US"/>
+        </w:rPr>
+        <w:br/>
+      </w:r>
+      <w:r>
+        <w:rPr>
+          <w:rFonts w:ascii="Courier New" w:eastAsia="Times New Roman" w:hAnsi="Courier New" w:cs="Courier New"/>
+          <w:color w:val="BCBEC4"/>
+          <w:sz w:val="24"/>
+          <w:szCs w:val="24"/>
+          <w:lang w:val="en-US"/>
+        </w:rPr>
+        <w:br/>
+        <w:t xml:space="preserve">        </w:t>
+      </w:r>
+      <w:r>
+        <w:rPr>
+          <w:rFonts w:ascii="Courier New" w:eastAsia="Times New Roman" w:hAnsi="Courier New" w:cs="Courier New"/>
+          <w:color w:val="CF8E6D"/>
+          <w:sz w:val="24"/>
+          <w:szCs w:val="24"/>
+          <w:lang w:val="en-US"/>
+        </w:rPr>
+        <w:t xml:space="preserve">else </w:t>
+      </w:r>
+      <w:r>
+        <w:rPr>
+          <w:rFonts w:ascii="Courier New" w:eastAsia="Times New Roman" w:hAnsi="Courier New" w:cs="Courier New"/>
+          <w:color w:val="BCBEC4"/>
+          <w:sz w:val="24"/>
+          <w:szCs w:val="24"/>
+          <w:lang w:val="en-US"/>
+        </w:rPr>
+        <w:t>-&gt; {</w:t>
+      </w:r>
+      <w:r>
+        <w:rPr>
+          <w:rFonts w:ascii="Courier New" w:eastAsia="Times New Roman" w:hAnsi="Courier New" w:cs="Courier New"/>
+          <w:color w:val="BCBEC4"/>
+          <w:sz w:val="24"/>
+          <w:szCs w:val="24"/>
+          <w:lang w:val="en-US"/>
+        </w:rPr>
+        <w:br/>
+      </w:r>
+      <w:r>
+        <w:rPr>
+          <w:rFonts w:ascii="Courier New" w:eastAsia="Times New Roman" w:hAnsi="Courier New" w:cs="Courier New"/>
+          <w:color w:val="BCBEC4"/>
+          <w:sz w:val="24"/>
+          <w:szCs w:val="24"/>
+          <w:lang w:val="en-US"/>
+        </w:rPr>
+        <w:lastRenderedPageBreak/>
+        <w:t xml:space="preserve">            </w:t>
+      </w:r>
+      <w:r>
+        <w:rPr>
+          <w:rFonts w:ascii="Courier New" w:eastAsia="Times New Roman" w:hAnsi="Courier New" w:cs="Courier New"/>
+          <w:color w:val="CF8E6D"/>
+          <w:sz w:val="24"/>
+          <w:szCs w:val="24"/>
+          <w:lang w:val="en-US"/>
+        </w:rPr>
+        <w:t>return true</w:t>
+      </w:r>
+      <w:r>
+        <w:rPr>
+          <w:rFonts w:ascii="Courier New" w:eastAsia="Times New Roman" w:hAnsi="Courier New" w:cs="Courier New"/>
+          <w:color w:val="CF8E6D"/>
+          <w:sz w:val="24"/>
+          <w:szCs w:val="24"/>
+          <w:lang w:val="en-US"/>
+        </w:rPr>
+        <w:br/>
+        <w:t xml:space="preserve">        </w:t>
+      </w:r>
+      <w:r>
+        <w:rPr>
+          <w:rFonts w:ascii="Courier New" w:eastAsia="Times New Roman" w:hAnsi="Courier New" w:cs="Courier New"/>
+          <w:color w:val="BCBEC4"/>
+          <w:sz w:val="24"/>
+          <w:szCs w:val="24"/>
+          <w:lang w:val="en-US"/>
+        </w:rPr>
+        <w:t>}</w:t>
+      </w:r>
+      <w:r>
+        <w:rPr>
+          <w:rFonts w:ascii="Courier New" w:eastAsia="Times New Roman" w:hAnsi="Courier New" w:cs="Courier New"/>
+          <w:color w:val="BCBEC4"/>
+          <w:sz w:val="24"/>
+          <w:szCs w:val="24"/>
+          <w:lang w:val="en-US"/>
+        </w:rPr>
+        <w:br/>
+        <w:t xml:space="preserve">    }</w:t>
+      </w:r>
+      <w:r>
+        <w:rPr>
+          <w:rFonts w:ascii="Courier New" w:eastAsia="Times New Roman" w:hAnsi="Courier New" w:cs="Courier New"/>
+          <w:color w:val="BCBEC4"/>
+          <w:sz w:val="24"/>
+          <w:szCs w:val="24"/>
+          <w:lang w:val="en-US"/>
+        </w:rPr>
+        <w:br/>
+        <w:t>}</w:t>
+      </w:r>
+    </w:p>
+    <w:p>
+      <w:pPr>
+        <w:jc w:val="both"/>
+        <w:rPr>
+          <w:rFonts w:ascii="Arial" w:hAnsi="Arial" w:cs="Arial"/>
+          <w:sz w:val="24"/>
+          <w:szCs w:val="24"/>
+          <w:lang w:val="en-US"/>
+        </w:rPr>
+      </w:pPr>
+    </w:p>
+    <w:p>
+      <w:pPr>
+        <w:jc w:val="both"/>
+        <w:rPr>
+          <w:rFonts w:ascii="Arial" w:hAnsi="Arial" w:cs="Arial"/>
+          <w:b/>
+          <w:bCs/>
+          <w:sz w:val="32"/>
+          <w:szCs w:val="32"/>
+          <w:u w:val="single"/>
+          <w:lang w:val="en-US"/>
         </w:rPr>
       </w:pPr>
     </w:p>
@@ -687,7 +2331,6 @@
         </w:rPr>
         <w:t xml:space="preserve">open fun </w:t>
       </w:r>
-      <w:proofErr w:type="gramStart"/>
       <w:r>
         <w:rPr>
           <w:rFonts w:ascii="Courier New" w:eastAsia="Times New Roman" w:hAnsi="Courier New" w:cs="Courier New"/>
@@ -706,18 +2349,7 @@
           <w:szCs w:val="24"/>
           <w:lang w:val="en-US"/>
         </w:rPr>
-        <w:t>(</w:t>
-      </w:r>
-      <w:proofErr w:type="gramEnd"/>
-      <w:r>
-        <w:rPr>
-          <w:rFonts w:ascii="Courier New" w:eastAsia="Times New Roman" w:hAnsi="Courier New" w:cs="Courier New"/>
-          <w:color w:val="BCBEC4"/>
-          <w:sz w:val="24"/>
-          <w:szCs w:val="24"/>
-          <w:lang w:val="en-US"/>
-        </w:rPr>
-        <w:t>){</w:t>
+        <w:t>(){</w:t>
       </w:r>
       <w:r>
         <w:rPr>
@@ -1032,7 +2664,6 @@
         </w:rPr>
         <w:t xml:space="preserve"> </w:t>
       </w:r>
-      <w:proofErr w:type="gramStart"/>
       <w:r>
         <w:rPr>
           <w:rFonts w:ascii="Courier New" w:eastAsia="Times New Roman" w:hAnsi="Courier New" w:cs="Courier New"/>
@@ -1049,17 +2680,7 @@
           <w:sz w:val="24"/>
           <w:szCs w:val="24"/>
         </w:rPr>
-        <w:t>(</w:t>
-      </w:r>
-      <w:proofErr w:type="gramEnd"/>
-      <w:r>
-        <w:rPr>
-          <w:rFonts w:ascii="Courier New" w:eastAsia="Times New Roman" w:hAnsi="Courier New" w:cs="Courier New"/>
-          <w:color w:val="BCBEC4"/>
-          <w:sz w:val="24"/>
-          <w:szCs w:val="24"/>
-        </w:rPr>
-        <w:t>) {</w:t>
+        <w:t>() {</w:t>
       </w:r>
       <w:r>
         <w:rPr>
@@ -1893,7 +3514,6 @@
         <w:t xml:space="preserve"> var </w:t>
       </w:r>
       <w:proofErr w:type="spellStart"/>
-      <w:proofErr w:type="gramStart"/>
       <w:r>
         <w:rPr>
           <w:rFonts w:ascii="Courier New" w:eastAsia="Times New Roman" w:hAnsi="Courier New" w:cs="Courier New"/>
@@ -1915,7 +3535,6 @@
         <w:t>:SharedPreferences</w:t>
       </w:r>
       <w:proofErr w:type="spellEnd"/>
-      <w:proofErr w:type="gramEnd"/>
       <w:r>
         <w:rPr>
           <w:rFonts w:ascii="Courier New" w:eastAsia="Times New Roman" w:hAnsi="Courier New" w:cs="Courier New"/>

</xml_diff>